<commit_message>
added some SF details
</commit_message>
<xml_diff>
--- a/Service_Creds_Details.docx
+++ b/Service_Creds_Details.docx
@@ -83,7 +83,7 @@
                           <pic:cNvPicPr/>
                         </pic:nvPicPr>
                         <pic:blipFill>
-                          <a:blip r:embed="rId4"/>
+                          <a:blip r:embed="rId5"/>
                           <a:stretch>
                             <a:fillRect/>
                           </a:stretch>
@@ -106,7 +106,7 @@
           </w:p>
           <w:p/>
           <w:p>
-            <w:hyperlink r:id="rId5" w:history="1">
+            <w:hyperlink r:id="rId6" w:history="1">
               <w:r>
                 <w:rPr>
                   <w:rStyle w:val="Hyperlink"/>
@@ -116,6 +116,66 @@
             </w:hyperlink>
             <w:r>
               <w:t xml:space="preserve"> </w:t>
+            </w:r>
+          </w:p>
+          <w:p/>
+          <w:p>
+            <w:pPr>
+              <w:rPr>
+                <w:rFonts w:ascii="Segoe UI" w:hAnsi="Segoe UI" w:cs="Segoe UI"/>
+                <w:color w:val="505050"/>
+                <w:shd w:val="clear" w:color="auto" w:fill="FFFFFF"/>
+              </w:rPr>
+            </w:pPr>
+            <w:r>
+              <w:t>“</w:t>
+            </w:r>
+            <w:r>
+              <w:rPr>
+                <w:rFonts w:ascii="Segoe UI" w:hAnsi="Segoe UI" w:cs="Segoe UI"/>
+                <w:color w:val="505050"/>
+                <w:shd w:val="clear" w:color="auto" w:fill="FFFFFF"/>
+              </w:rPr>
+              <w:t>Does your application have multiple services, and do any of those need to be public or internet facing? Typical applications contain a front-end gateway service that receive input from a client, and one or more back-end services that communicate with the front-end services. So in this case, you end up having at least two node types.</w:t>
+            </w:r>
+            <w:r>
+              <w:rPr>
+                <w:rFonts w:ascii="Segoe UI" w:hAnsi="Segoe UI" w:cs="Segoe UI"/>
+                <w:color w:val="505050"/>
+                <w:shd w:val="clear" w:color="auto" w:fill="FFFFFF"/>
+              </w:rPr>
+              <w:t>”</w:t>
+            </w:r>
+          </w:p>
+          <w:p/>
+          <w:p>
+            <w:pPr>
+              <w:pStyle w:val="ListParagraph"/>
+              <w:numPr>
+                <w:ilvl w:val="0"/>
+                <w:numId w:val="1"/>
+              </w:numPr>
+            </w:pPr>
+            <w:r>
+              <w:t>Stateless Service to host ASP.NET</w:t>
+            </w:r>
+            <w:r>
+              <w:t xml:space="preserve"> public internet facing</w:t>
+            </w:r>
+          </w:p>
+          <w:p>
+            <w:pPr>
+              <w:pStyle w:val="ListParagraph"/>
+              <w:numPr>
+                <w:ilvl w:val="0"/>
+                <w:numId w:val="1"/>
+              </w:numPr>
+            </w:pPr>
+            <w:r>
+              <w:t xml:space="preserve"> </w:t>
+            </w:r>
+            <w:r>
+              <w:t>Stateful to host some of the user portfolio etc.</w:t>
             </w:r>
             <w:bookmarkStart w:id="0" w:name="_GoBack"/>
             <w:bookmarkEnd w:id="0"/>
@@ -174,6 +234,126 @@
     </w:sectPr>
   </w:body>
 </w:document>
+</file>
+
+<file path=word/numbering.xml><?xml version="1.0" encoding="utf-8"?>
+<w:numbering xmlns:wpc="http://schemas.microsoft.com/office/word/2010/wordprocessingCanvas" xmlns:cx="http://schemas.microsoft.com/office/drawing/2014/chartex" xmlns:cx1="http://schemas.microsoft.com/office/drawing/2015/9/8/chartex" xmlns:mc="http://schemas.openxmlformats.org/markup-compatibility/2006" xmlns:o="urn:schemas-microsoft-com:office:office" xmlns:r="http://schemas.openxmlformats.org/officeDocument/2006/relationships" xmlns:m="http://schemas.openxmlformats.org/officeDocument/2006/math" xmlns:v="urn:schemas-microsoft-com:vml" xmlns:wp14="http://schemas.microsoft.com/office/word/2010/wordprocessingDrawing" xmlns:wp="http://schemas.openxmlformats.org/drawingml/2006/wordprocessingDrawing" xmlns:w10="urn:schemas-microsoft-com:office:word" xmlns:w="http://schemas.openxmlformats.org/wordprocessingml/2006/main" xmlns:w14="http://schemas.microsoft.com/office/word/2010/wordml" xmlns:w15="http://schemas.microsoft.com/office/word/2012/wordml" xmlns:w16se="http://schemas.microsoft.com/office/word/2015/wordml/symex" xmlns:wpg="http://schemas.microsoft.com/office/word/2010/wordprocessingGroup" xmlns:wpi="http://schemas.microsoft.com/office/word/2010/wordprocessingInk" xmlns:wne="http://schemas.microsoft.com/office/word/2006/wordml" xmlns:wps="http://schemas.microsoft.com/office/word/2010/wordprocessingShape" mc:Ignorable="w14 w15 w16se wp14">
+  <w:abstractNum w:abstractNumId="0" w15:restartNumberingAfterBreak="0">
+    <w:nsid w:val="5597538E"/>
+    <w:multiLevelType w:val="hybridMultilevel"/>
+    <w:tmpl w:val="38D6C446"/>
+    <w:lvl w:ilvl="0" w:tplc="C6EC010A">
+      <w:numFmt w:val="bullet"/>
+      <w:lvlText w:val="-"/>
+      <w:lvlJc w:val="left"/>
+      <w:pPr>
+        <w:ind w:left="720" w:hanging="360"/>
+      </w:pPr>
+      <w:rPr>
+        <w:rFonts w:ascii="Calibri" w:eastAsiaTheme="minorHAnsi" w:hAnsi="Calibri" w:cstheme="minorBidi" w:hint="default"/>
+      </w:rPr>
+    </w:lvl>
+    <w:lvl w:ilvl="1" w:tplc="04090003" w:tentative="1">
+      <w:start w:val="1"/>
+      <w:numFmt w:val="bullet"/>
+      <w:lvlText w:val="o"/>
+      <w:lvlJc w:val="left"/>
+      <w:pPr>
+        <w:ind w:left="1440" w:hanging="360"/>
+      </w:pPr>
+      <w:rPr>
+        <w:rFonts w:ascii="Courier New" w:hAnsi="Courier New" w:cs="Courier New" w:hint="default"/>
+      </w:rPr>
+    </w:lvl>
+    <w:lvl w:ilvl="2" w:tplc="04090005" w:tentative="1">
+      <w:start w:val="1"/>
+      <w:numFmt w:val="bullet"/>
+      <w:lvlText w:val=""/>
+      <w:lvlJc w:val="left"/>
+      <w:pPr>
+        <w:ind w:left="2160" w:hanging="360"/>
+      </w:pPr>
+      <w:rPr>
+        <w:rFonts w:ascii="Wingdings" w:hAnsi="Wingdings" w:hint="default"/>
+      </w:rPr>
+    </w:lvl>
+    <w:lvl w:ilvl="3" w:tplc="04090001" w:tentative="1">
+      <w:start w:val="1"/>
+      <w:numFmt w:val="bullet"/>
+      <w:lvlText w:val=""/>
+      <w:lvlJc w:val="left"/>
+      <w:pPr>
+        <w:ind w:left="2880" w:hanging="360"/>
+      </w:pPr>
+      <w:rPr>
+        <w:rFonts w:ascii="Symbol" w:hAnsi="Symbol" w:hint="default"/>
+      </w:rPr>
+    </w:lvl>
+    <w:lvl w:ilvl="4" w:tplc="04090003" w:tentative="1">
+      <w:start w:val="1"/>
+      <w:numFmt w:val="bullet"/>
+      <w:lvlText w:val="o"/>
+      <w:lvlJc w:val="left"/>
+      <w:pPr>
+        <w:ind w:left="3600" w:hanging="360"/>
+      </w:pPr>
+      <w:rPr>
+        <w:rFonts w:ascii="Courier New" w:hAnsi="Courier New" w:cs="Courier New" w:hint="default"/>
+      </w:rPr>
+    </w:lvl>
+    <w:lvl w:ilvl="5" w:tplc="04090005" w:tentative="1">
+      <w:start w:val="1"/>
+      <w:numFmt w:val="bullet"/>
+      <w:lvlText w:val=""/>
+      <w:lvlJc w:val="left"/>
+      <w:pPr>
+        <w:ind w:left="4320" w:hanging="360"/>
+      </w:pPr>
+      <w:rPr>
+        <w:rFonts w:ascii="Wingdings" w:hAnsi="Wingdings" w:hint="default"/>
+      </w:rPr>
+    </w:lvl>
+    <w:lvl w:ilvl="6" w:tplc="04090001" w:tentative="1">
+      <w:start w:val="1"/>
+      <w:numFmt w:val="bullet"/>
+      <w:lvlText w:val=""/>
+      <w:lvlJc w:val="left"/>
+      <w:pPr>
+        <w:ind w:left="5040" w:hanging="360"/>
+      </w:pPr>
+      <w:rPr>
+        <w:rFonts w:ascii="Symbol" w:hAnsi="Symbol" w:hint="default"/>
+      </w:rPr>
+    </w:lvl>
+    <w:lvl w:ilvl="7" w:tplc="04090003" w:tentative="1">
+      <w:start w:val="1"/>
+      <w:numFmt w:val="bullet"/>
+      <w:lvlText w:val="o"/>
+      <w:lvlJc w:val="left"/>
+      <w:pPr>
+        <w:ind w:left="5760" w:hanging="360"/>
+      </w:pPr>
+      <w:rPr>
+        <w:rFonts w:ascii="Courier New" w:hAnsi="Courier New" w:cs="Courier New" w:hint="default"/>
+      </w:rPr>
+    </w:lvl>
+    <w:lvl w:ilvl="8" w:tplc="04090005" w:tentative="1">
+      <w:start w:val="1"/>
+      <w:numFmt w:val="bullet"/>
+      <w:lvlText w:val=""/>
+      <w:lvlJc w:val="left"/>
+      <w:pPr>
+        <w:ind w:left="6480" w:hanging="360"/>
+      </w:pPr>
+      <w:rPr>
+        <w:rFonts w:ascii="Wingdings" w:hAnsi="Wingdings" w:hint="default"/>
+      </w:rPr>
+    </w:lvl>
+  </w:abstractNum>
+  <w:num w:numId="1">
+    <w:abstractNumId w:val="0"/>
+  </w:num>
+</w:numbering>
 </file>
 
 <file path=word/styles.xml><?xml version="1.0" encoding="utf-8"?>
@@ -627,6 +807,17 @@
       <w:u w:val="single"/>
     </w:rPr>
   </w:style>
+  <w:style w:type="paragraph" w:styleId="ListParagraph">
+    <w:name w:val="List Paragraph"/>
+    <w:basedOn w:val="Normal"/>
+    <w:uiPriority w:val="34"/>
+    <w:qFormat/>
+    <w:rsid w:val="00073F24"/>
+    <w:pPr>
+      <w:ind w:left="720"/>
+      <w:contextualSpacing/>
+    </w:pPr>
+  </w:style>
 </w:styles>
 </file>
 

</xml_diff>